<commit_message>
Update of the files at 10/05/2017
</commit_message>
<xml_diff>
--- a/docs/eidelyur/docs/Description_threeApproachesComparison_v4.docx
+++ b/docs/eidelyur/docs/Description_threeApproachesComparison_v4.docx
@@ -57,31 +57,7 @@
           <w:sz w:val="28"/>
           <w:szCs w:val="28"/>
         </w:rPr>
-        <w:t>‘threeApproach</w:t>
-      </w:r>
-      <w:r>
-        <w:rPr>
-          <w:i/>
-          <w:sz w:val="28"/>
-          <w:szCs w:val="28"/>
-        </w:rPr>
-        <w:t>Visualization_v0</w:t>
-      </w:r>
-      <w:r>
-        <w:rPr>
-          <w:i/>
-          <w:sz w:val="28"/>
-          <w:szCs w:val="28"/>
-        </w:rPr>
-        <w:t>.py</w:t>
-      </w:r>
-      <w:r>
-        <w:rPr>
-          <w:i/>
-          <w:sz w:val="28"/>
-          <w:szCs w:val="28"/>
-        </w:rPr>
-        <w:t>’</w:t>
+        <w:t>‘threeApproachVisualization_v0.py’</w:t>
       </w:r>
     </w:p>
     <w:p>
@@ -589,7 +565,7 @@
           <wp:inline distT="0" distB="0" distL="0" distR="0">
             <wp:extent cx="3712464" cy="2798064"/>
             <wp:effectExtent l="0" t="0" r="2540" b="2540"/>
-            <wp:docPr id="54" name="Picture 54"/>
+            <wp:docPr id="2" name="Picture 2"/>
             <wp:cNvGraphicFramePr>
               <a:graphicFrameLocks xmlns:a="http://schemas.openxmlformats.org/drawingml/2006/main" noChangeAspect="1"/>
             </wp:cNvGraphicFramePr>
@@ -597,7 +573,7 @@
               <a:graphicData uri="http://schemas.openxmlformats.org/drawingml/2006/picture">
                 <pic:pic xmlns:pic="http://schemas.openxmlformats.org/drawingml/2006/picture">
                   <pic:nvPicPr>
-                    <pic:cNvPr id="54" name="differenceDistancesBetweenParticles-tACfigu325.png"/>
+                    <pic:cNvPr id="2" name="differenceDistancesBetweenParticles-tACfigu325.png"/>
                     <pic:cNvPicPr/>
                   </pic:nvPicPr>
                   <pic:blipFill>
@@ -895,10 +871,10 @@
             <v:path o:extrusionok="f" gradientshapeok="t" o:connecttype="rect"/>
             <o:lock v:ext="edit" aspectratio="t"/>
           </v:shapetype>
-          <v:shape id="_x0000_i1026" type="#_x0000_t75" style="width:18.75pt;height:18pt" o:ole="">
+          <v:shape id="_x0000_i1025" type="#_x0000_t75" style="width:18.75pt;height:18pt" o:ole="">
             <v:imagedata r:id="rId14" o:title=""/>
           </v:shape>
-          <o:OLEObject Type="Embed" ProgID="Equation.DSMT4" ShapeID="_x0000_i1026" DrawAspect="Content" ObjectID="_1568631963" r:id="rId15"/>
+          <o:OLEObject Type="Embed" ProgID="Equation.DSMT4" ShapeID="_x0000_i1025" DrawAspect="Content" ObjectID="_1568709661" r:id="rId15"/>
         </w:object>
       </w:r>
       <w:r>
@@ -1047,10 +1023,10 @@
           <w:szCs w:val="28"/>
         </w:rPr>
         <w:object w:dxaOrig="380" w:dyaOrig="360">
-          <v:shape id="_x0000_i1027" type="#_x0000_t75" style="width:18.75pt;height:18pt" o:ole="">
+          <v:shape id="_x0000_i1026" type="#_x0000_t75" style="width:18.75pt;height:18pt" o:ole="">
             <v:imagedata r:id="rId14" o:title=""/>
           </v:shape>
-          <o:OLEObject Type="Embed" ProgID="Equation.DSMT4" ShapeID="_x0000_i1027" DrawAspect="Content" ObjectID="_1568631964" r:id="rId18"/>
+          <o:OLEObject Type="Embed" ProgID="Equation.DSMT4" ShapeID="_x0000_i1026" DrawAspect="Content" ObjectID="_1568709662" r:id="rId18"/>
         </w:object>
       </w:r>
       <w:r>
@@ -1058,14 +1034,7 @@
           <w:sz w:val="28"/>
           <w:szCs w:val="28"/>
         </w:rPr>
-        <w:t>: Approach-2</w:t>
-      </w:r>
-      <w:r>
-        <w:rPr>
-          <w:sz w:val="28"/>
-          <w:szCs w:val="28"/>
-        </w:rPr>
-        <w:t>.</w:t>
+        <w:t>: Approach-2.</w:t>
       </w:r>
     </w:p>
     <w:p>
@@ -1218,10 +1187,10 @@
           <w:szCs w:val="28"/>
         </w:rPr>
         <w:object w:dxaOrig="380" w:dyaOrig="360">
-          <v:shape id="_x0000_i1030" type="#_x0000_t75" style="width:18.75pt;height:18pt" o:ole="">
+          <v:shape id="_x0000_i1027" type="#_x0000_t75" style="width:18.75pt;height:18pt" o:ole="">
             <v:imagedata r:id="rId21" o:title=""/>
           </v:shape>
-          <o:OLEObject Type="Embed" ProgID="Equation.DSMT4" ShapeID="_x0000_i1030" DrawAspect="Content" ObjectID="_1568631965" r:id="rId22"/>
+          <o:OLEObject Type="Embed" ProgID="Equation.DSMT4" ShapeID="_x0000_i1027" DrawAspect="Content" ObjectID="_1568709663" r:id="rId22"/>
         </w:object>
       </w:r>
       <w:r>
@@ -1370,10 +1339,10 @@
           <w:szCs w:val="28"/>
         </w:rPr>
         <w:object w:dxaOrig="380" w:dyaOrig="360">
-          <v:shape id="_x0000_i1031" type="#_x0000_t75" style="width:18.75pt;height:18pt" o:ole="">
+          <v:shape id="_x0000_i1028" type="#_x0000_t75" style="width:18.75pt;height:18pt" o:ole="">
             <v:imagedata r:id="rId21" o:title=""/>
           </v:shape>
-          <o:OLEObject Type="Embed" ProgID="Equation.DSMT4" ShapeID="_x0000_i1031" DrawAspect="Content" ObjectID="_1568631966" r:id="rId25"/>
+          <o:OLEObject Type="Embed" ProgID="Equation.DSMT4" ShapeID="_x0000_i1028" DrawAspect="Content" ObjectID="_1568709664" r:id="rId25"/>
         </w:object>
       </w:r>
       <w:r>
@@ -1381,14 +1350,7 @@
           <w:sz w:val="28"/>
           <w:szCs w:val="28"/>
         </w:rPr>
-        <w:t>: Approach-2</w:t>
-      </w:r>
-      <w:r>
-        <w:rPr>
-          <w:sz w:val="28"/>
-          <w:szCs w:val="28"/>
-        </w:rPr>
-        <w:t>.</w:t>
+        <w:t>: Approach-2.</w:t>
       </w:r>
     </w:p>
     <w:p>
@@ -1545,7 +1507,6 @@
         </w:rPr>
         <w:t xml:space="preserve">Transferred Momentum </w:t>
       </w:r>
-      <w:bookmarkStart w:id="0" w:name="_GoBack"/>
       <w:r>
         <w:rPr>
           <w:position w:val="-14"/>
@@ -1553,20 +1514,91 @@
           <w:szCs w:val="28"/>
         </w:rPr>
         <w:object w:dxaOrig="380" w:dyaOrig="380">
-          <v:shape id="_x0000_i1034" type="#_x0000_t75" style="width:18.75pt;height:18.75pt" o:ole="">
+          <v:shape id="_x0000_i1029" type="#_x0000_t75" style="width:18.75pt;height:18.75pt" o:ole="">
             <v:imagedata r:id="rId28" o:title=""/>
           </v:shape>
-          <o:OLEObject Type="Embed" ProgID="Equation.DSMT4" ShapeID="_x0000_i1034" DrawAspect="Content" ObjectID="_1568631967" r:id="rId29"/>
+          <o:OLEObject Type="Embed" ProgID="Equation.DSMT4" ShapeID="_x0000_i1029" DrawAspect="Content" ObjectID="_1568709665" r:id="rId29"/>
         </w:object>
       </w:r>
+      <w:r>
+        <w:rPr>
+          <w:sz w:val="28"/>
+          <w:szCs w:val="28"/>
+        </w:rPr>
+        <w:t>: Approach-1.</w:t>
+      </w:r>
+    </w:p>
+    <w:p>
+      <w:pPr>
+        <w:spacing w:after="0"/>
+        <w:ind w:left="-360" w:right="-720"/>
+        <w:jc w:val="center"/>
+        <w:rPr>
+          <w:sz w:val="28"/>
+          <w:szCs w:val="28"/>
+        </w:rPr>
+      </w:pPr>
+    </w:p>
+    <w:p>
+      <w:pPr>
+        <w:spacing w:after="0"/>
+        <w:ind w:left="-360" w:right="-720"/>
+        <w:jc w:val="center"/>
+        <w:rPr>
+          <w:sz w:val="28"/>
+          <w:szCs w:val="28"/>
+        </w:rPr>
+      </w:pPr>
+      <w:bookmarkStart w:id="0" w:name="_GoBack"/>
+      <w:r>
+        <w:rPr>
+          <w:noProof/>
+          <w:sz w:val="28"/>
+          <w:szCs w:val="28"/>
+        </w:rPr>
+        <w:drawing>
+          <wp:inline distT="0" distB="0" distL="0" distR="0">
+            <wp:extent cx="5943600" cy="4479290"/>
+            <wp:effectExtent l="0" t="0" r="0" b="0"/>
+            <wp:docPr id="3" name="Picture 3"/>
+            <wp:cNvGraphicFramePr>
+              <a:graphicFrameLocks xmlns:a="http://schemas.openxmlformats.org/drawingml/2006/main" noChangeAspect="1"/>
+            </wp:cNvGraphicFramePr>
+            <a:graphic xmlns:a="http://schemas.openxmlformats.org/drawingml/2006/main">
+              <a:graphicData uri="http://schemas.openxmlformats.org/drawingml/2006/picture">
+                <pic:pic xmlns:pic="http://schemas.openxmlformats.org/drawingml/2006/picture">
+                  <pic:nvPicPr>
+                    <pic:cNvPr id="3" name="diffPx912tracks_tAV_fig300.png"/>
+                    <pic:cNvPicPr/>
+                  </pic:nvPicPr>
+                  <pic:blipFill>
+                    <a:blip r:embed="rId30">
+                      <a:extLst>
+                        <a:ext uri="{28A0092B-C50C-407E-A947-70E740481C1C}">
+                          <a14:useLocalDpi xmlns:a14="http://schemas.microsoft.com/office/drawing/2010/main" val="0"/>
+                        </a:ext>
+                      </a:extLst>
+                    </a:blip>
+                    <a:stretch>
+                      <a:fillRect/>
+                    </a:stretch>
+                  </pic:blipFill>
+                  <pic:spPr>
+                    <a:xfrm>
+                      <a:off x="0" y="0"/>
+                      <a:ext cx="5943600" cy="4479290"/>
+                    </a:xfrm>
+                    <a:prstGeom prst="rect">
+                      <a:avLst/>
+                    </a:prstGeom>
+                  </pic:spPr>
+                </pic:pic>
+              </a:graphicData>
+            </a:graphic>
+          </wp:inline>
+        </w:drawing>
+      </w:r>
       <w:bookmarkEnd w:id="0"/>
-      <w:r>
-        <w:rPr>
-          <w:sz w:val="28"/>
-          <w:szCs w:val="28"/>
-        </w:rPr>
-        <w:t>: Approach-1.</w:t>
-      </w:r>
     </w:p>
     <w:p>
       <w:pPr>

</xml_diff>

<commit_message>
Update of the files at 10/06/2017
</commit_message>
<xml_diff>
--- a/docs/eidelyur/docs/Description_threeApproachesComparison_v4.docx
+++ b/docs/eidelyur/docs/Description_threeApproachesComparison_v4.docx
@@ -75,10 +75,864 @@
         <w:spacing w:after="0"/>
         <w:jc w:val="both"/>
         <w:rPr>
+          <w:sz w:val="28"/>
+          <w:szCs w:val="28"/>
+        </w:rPr>
+      </w:pPr>
+      <w:r>
+        <w:rPr>
+          <w:sz w:val="28"/>
+          <w:szCs w:val="28"/>
+        </w:rPr>
+        <w:t xml:space="preserve">Let us recall </w:t>
+      </w:r>
+      <w:r>
+        <w:rPr>
+          <w:sz w:val="28"/>
+          <w:szCs w:val="28"/>
+        </w:rPr>
+        <w:t xml:space="preserve">some problems </w:t>
+      </w:r>
+      <w:r>
+        <w:rPr>
+          <w:sz w:val="28"/>
+          <w:szCs w:val="28"/>
+        </w:rPr>
+        <w:t>which were solved before</w:t>
+      </w:r>
+      <w:r>
+        <w:rPr>
+          <w:sz w:val="28"/>
+          <w:szCs w:val="28"/>
+        </w:rPr>
+        <w:t xml:space="preserve"> writing </w:t>
+      </w:r>
+      <w:r>
+        <w:rPr>
+          <w:sz w:val="28"/>
+          <w:szCs w:val="28"/>
+        </w:rPr>
+        <w:t xml:space="preserve">this </w:t>
+      </w:r>
+      <w:r>
+        <w:rPr>
+          <w:sz w:val="28"/>
+          <w:szCs w:val="28"/>
+        </w:rPr>
+        <w:t>code to compare different approaches to calculating the momentum transfer in the collision o</w:t>
+      </w:r>
+      <w:r>
+        <w:rPr>
+          <w:sz w:val="28"/>
+          <w:szCs w:val="28"/>
+        </w:rPr>
+        <w:t xml:space="preserve">f electrons with ions (there are </w:t>
+      </w:r>
+      <w:r>
+        <w:rPr>
           <w:i/>
           <w:sz w:val="28"/>
           <w:szCs w:val="28"/>
         </w:rPr>
+        <w:t>notesToChoiceCodeParameters.docx</w:t>
+      </w:r>
+      <w:r>
+        <w:rPr>
+          <w:sz w:val="28"/>
+          <w:szCs w:val="28"/>
+        </w:rPr>
+        <w:t xml:space="preserve">, </w:t>
+      </w:r>
+      <w:r>
+        <w:rPr>
+          <w:i/>
+          <w:sz w:val="28"/>
+          <w:szCs w:val="28"/>
+        </w:rPr>
+        <w:t>mapOfMaximalImpactParameter.docx</w:t>
+      </w:r>
+      <w:r>
+        <w:rPr>
+          <w:sz w:val="28"/>
+          <w:szCs w:val="28"/>
+        </w:rPr>
+        <w:t xml:space="preserve"> and </w:t>
+      </w:r>
+      <w:r>
+        <w:rPr>
+          <w:i/>
+          <w:sz w:val="28"/>
+          <w:szCs w:val="28"/>
+        </w:rPr>
+        <w:t>kinematicOfMagnetizedElectron.do</w:t>
+      </w:r>
+      <w:r>
+        <w:rPr>
+          <w:sz w:val="28"/>
+          <w:szCs w:val="28"/>
+        </w:rPr>
+        <w:t>cx</w:t>
+      </w:r>
+      <w:r>
+        <w:rPr>
+          <w:sz w:val="28"/>
+          <w:szCs w:val="28"/>
+        </w:rPr>
+        <w:t xml:space="preserve"> in </w:t>
+      </w:r>
+      <w:proofErr w:type="spellStart"/>
+      <w:r>
+        <w:rPr>
+          <w:sz w:val="28"/>
+          <w:szCs w:val="28"/>
+        </w:rPr>
+        <w:t>github</w:t>
+      </w:r>
+      <w:proofErr w:type="spellEnd"/>
+      <w:r>
+        <w:rPr>
+          <w:sz w:val="28"/>
+          <w:szCs w:val="28"/>
+        </w:rPr>
+        <w:t xml:space="preserve"> repository).</w:t>
+      </w:r>
+      <w:r>
+        <w:rPr>
+          <w:sz w:val="28"/>
+          <w:szCs w:val="28"/>
+        </w:rPr>
+        <w:t xml:space="preserve"> </w:t>
+      </w:r>
+    </w:p>
+    <w:p>
+      <w:pPr>
+        <w:spacing w:after="0"/>
+        <w:jc w:val="both"/>
+        <w:rPr>
+          <w:sz w:val="16"/>
+          <w:szCs w:val="16"/>
+        </w:rPr>
+      </w:pPr>
+    </w:p>
+    <w:p>
+      <w:pPr>
+        <w:spacing w:after="0"/>
+        <w:jc w:val="both"/>
+        <w:rPr>
+          <w:sz w:val="28"/>
+          <w:szCs w:val="28"/>
+        </w:rPr>
+      </w:pPr>
+      <w:r>
+        <w:rPr>
+          <w:sz w:val="28"/>
+          <w:szCs w:val="28"/>
+        </w:rPr>
+        <w:t>The first of these is how to form a set of the tracks of the electrons so that you have enough data to construct a 3D surface of the investigated parameters in a coordinate system</w:t>
+      </w:r>
+      <w:r>
+        <w:rPr>
+          <w:sz w:val="28"/>
+          <w:szCs w:val="28"/>
+        </w:rPr>
+        <w:t xml:space="preserve"> of </w:t>
+      </w:r>
+      <w:r>
+        <w:rPr>
+          <w:position w:val="-6"/>
+          <w:sz w:val="28"/>
+          <w:szCs w:val="28"/>
+        </w:rPr>
+        <w:object w:dxaOrig="580" w:dyaOrig="260">
+          <v:shapetype id="_x0000_t75" coordsize="21600,21600" o:spt="75" o:preferrelative="t" path="m@4@5l@4@11@9@11@9@5xe" filled="f" stroked="f">
+            <v:stroke joinstyle="miter"/>
+            <v:formulas>
+              <v:f eqn="if lineDrawn pixelLineWidth 0"/>
+              <v:f eqn="sum @0 1 0"/>
+              <v:f eqn="sum 0 0 @1"/>
+              <v:f eqn="prod @2 1 2"/>
+              <v:f eqn="prod @3 21600 pixelWidth"/>
+              <v:f eqn="prod @3 21600 pixelHeight"/>
+              <v:f eqn="sum @0 0 1"/>
+              <v:f eqn="prod @6 1 2"/>
+              <v:f eqn="prod @7 21600 pixelWidth"/>
+              <v:f eqn="sum @8 21600 0"/>
+              <v:f eqn="prod @7 21600 pixelHeight"/>
+              <v:f eqn="sum @10 21600 0"/>
+            </v:formulas>
+            <v:path o:extrusionok="f" gradientshapeok="t" o:connecttype="rect"/>
+            <o:lock v:ext="edit" aspectratio="t"/>
+          </v:shapetype>
+          <v:shape id="_x0000_i1025" type="#_x0000_t75" style="width:37.5pt;height:17.25pt" o:ole="">
+            <v:imagedata r:id="rId4" o:title=""/>
+          </v:shape>
+          <o:OLEObject Type="Embed" ProgID="Equation.DSMT4" ShapeID="_x0000_i1025" DrawAspect="Content" ObjectID="_1568813367" r:id="rId5"/>
+        </w:object>
+      </w:r>
+      <w:r>
+        <w:rPr>
+          <w:sz w:val="28"/>
+          <w:szCs w:val="28"/>
+        </w:rPr>
+        <w:t>:</w:t>
+      </w:r>
+    </w:p>
+    <w:p>
+      <w:pPr>
+        <w:spacing w:after="0"/>
+        <w:jc w:val="center"/>
+        <w:rPr>
+          <w:sz w:val="28"/>
+          <w:szCs w:val="28"/>
+        </w:rPr>
+      </w:pPr>
+      <w:r>
+        <w:rPr>
+          <w:position w:val="-32"/>
+          <w:sz w:val="28"/>
+          <w:szCs w:val="28"/>
+        </w:rPr>
+        <w:object w:dxaOrig="6680" w:dyaOrig="740">
+          <v:shape id="_x0000_i1026" type="#_x0000_t75" style="width:423pt;height:48pt" o:ole="">
+            <v:imagedata r:id="rId6" o:title=""/>
+          </v:shape>
+          <o:OLEObject Type="Embed" ProgID="Equation.DSMT4" ShapeID="_x0000_i1026" DrawAspect="Content" ObjectID="_1568813368" r:id="rId7"/>
+        </w:object>
+      </w:r>
+    </w:p>
+    <w:p>
+      <w:pPr>
+        <w:spacing w:after="0"/>
+        <w:jc w:val="both"/>
+        <w:rPr>
+          <w:sz w:val="28"/>
+          <w:szCs w:val="28"/>
+        </w:rPr>
+      </w:pPr>
+      <w:r>
+        <w:rPr>
+          <w:sz w:val="28"/>
+          <w:szCs w:val="28"/>
+        </w:rPr>
+        <w:t>As shown in</w:t>
+      </w:r>
+      <w:r>
+        <w:rPr>
+          <w:i/>
+          <w:sz w:val="28"/>
+          <w:szCs w:val="28"/>
+        </w:rPr>
+        <w:t xml:space="preserve"> </w:t>
+      </w:r>
+      <w:r>
+        <w:rPr>
+          <w:i/>
+          <w:sz w:val="28"/>
+          <w:szCs w:val="28"/>
+        </w:rPr>
+        <w:t>notesToChoiceCodeParameters.docx</w:t>
+      </w:r>
+      <w:r>
+        <w:rPr>
+          <w:sz w:val="28"/>
+          <w:szCs w:val="28"/>
+        </w:rPr>
+        <w:t xml:space="preserve">, a simple "scan" over the range of possible values of the impact parameter </w:t>
+      </w:r>
+      <w:r>
+        <w:rPr>
+          <w:position w:val="-10"/>
+          <w:sz w:val="28"/>
+          <w:szCs w:val="28"/>
+        </w:rPr>
+        <w:object w:dxaOrig="240" w:dyaOrig="260">
+          <v:shape id="_x0000_i1027" type="#_x0000_t75" style="width:16.5pt;height:17.25pt" o:ole="">
+            <v:imagedata r:id="rId8" o:title=""/>
+          </v:shape>
+          <o:OLEObject Type="Embed" ProgID="Equation.DSMT4" ShapeID="_x0000_i1027" DrawAspect="Content" ObjectID="_1568813369" r:id="rId9"/>
+        </w:object>
+      </w:r>
+      <w:r>
+        <w:rPr>
+          <w:sz w:val="28"/>
+          <w:szCs w:val="28"/>
+        </w:rPr>
+        <w:t xml:space="preserve"> </w:t>
+      </w:r>
+      <w:r>
+        <w:rPr>
+          <w:sz w:val="28"/>
+          <w:szCs w:val="28"/>
+        </w:rPr>
+        <w:t>and electron velocities</w:t>
+      </w:r>
+      <w:r>
+        <w:rPr>
+          <w:sz w:val="28"/>
+          <w:szCs w:val="28"/>
+        </w:rPr>
+        <w:t xml:space="preserve"> </w:t>
+      </w:r>
+      <w:r>
+        <w:rPr>
+          <w:position w:val="-12"/>
+          <w:sz w:val="28"/>
+          <w:szCs w:val="28"/>
+        </w:rPr>
+        <w:object w:dxaOrig="260" w:dyaOrig="400">
+          <v:shape id="_x0000_i1028" type="#_x0000_t75" style="width:18pt;height:27pt" o:ole="">
+            <v:imagedata r:id="rId10" o:title=""/>
+          </v:shape>
+          <o:OLEObject Type="Embed" ProgID="Equation.DSMT4" ShapeID="_x0000_i1028" DrawAspect="Content" ObjectID="_1568813370" r:id="rId11"/>
+        </w:object>
+      </w:r>
+      <w:r>
+        <w:rPr>
+          <w:sz w:val="28"/>
+          <w:szCs w:val="28"/>
+        </w:rPr>
+        <w:t xml:space="preserve"> gave a set of separate tracks on the plane with large "voids" between them.</w:t>
+      </w:r>
+      <w:r>
+        <w:rPr>
+          <w:sz w:val="28"/>
+          <w:szCs w:val="28"/>
+        </w:rPr>
+        <w:t xml:space="preserve"> </w:t>
+      </w:r>
+      <w:r>
+        <w:rPr>
+          <w:sz w:val="28"/>
+          <w:szCs w:val="28"/>
+        </w:rPr>
+        <w:t xml:space="preserve">In the same document, </w:t>
+      </w:r>
+      <w:r>
+        <w:rPr>
+          <w:sz w:val="28"/>
+          <w:szCs w:val="28"/>
+        </w:rPr>
+        <w:t xml:space="preserve">another approach is proposed. The "scanning" of the "coordinates" </w:t>
+      </w:r>
+      <w:r>
+        <w:rPr>
+          <w:position w:val="-6"/>
+          <w:sz w:val="28"/>
+          <w:szCs w:val="28"/>
+        </w:rPr>
+        <w:object w:dxaOrig="760" w:dyaOrig="320">
+          <v:shape id="_x0000_i1029" type="#_x0000_t75" style="width:48.75pt;height:21pt" o:ole="">
+            <v:imagedata r:id="rId12" o:title=""/>
+          </v:shape>
+          <o:OLEObject Type="Embed" ProgID="Equation.DSMT4" ShapeID="_x0000_i1029" DrawAspect="Content" ObjectID="_1568813371" r:id="rId13"/>
+        </w:object>
+      </w:r>
+      <w:r>
+        <w:rPr>
+          <w:sz w:val="28"/>
+          <w:szCs w:val="28"/>
+        </w:rPr>
+        <w:t xml:space="preserve"> </w:t>
+      </w:r>
+      <w:r>
+        <w:rPr>
+          <w:sz w:val="28"/>
+          <w:szCs w:val="28"/>
+        </w:rPr>
+        <w:t>in the required intervals</w:t>
+      </w:r>
+      <w:r>
+        <w:rPr>
+          <w:sz w:val="28"/>
+          <w:szCs w:val="28"/>
+        </w:rPr>
+        <w:t xml:space="preserve"> with a sufficiently small step</w:t>
+      </w:r>
+      <w:r>
+        <w:rPr>
+          <w:sz w:val="28"/>
+          <w:szCs w:val="28"/>
+        </w:rPr>
+        <w:t xml:space="preserve"> determines the initial value of the </w:t>
+      </w:r>
+      <w:r>
+        <w:rPr>
+          <w:sz w:val="28"/>
+          <w:szCs w:val="28"/>
+        </w:rPr>
+        <w:t xml:space="preserve">relative </w:t>
+      </w:r>
+      <w:r>
+        <w:rPr>
+          <w:sz w:val="28"/>
+          <w:szCs w:val="28"/>
+        </w:rPr>
+        <w:t>transverse velocity</w:t>
+      </w:r>
+      <w:r>
+        <w:rPr>
+          <w:sz w:val="28"/>
+          <w:szCs w:val="28"/>
+        </w:rPr>
+        <w:t xml:space="preserve"> </w:t>
+      </w:r>
+      <w:bookmarkStart w:id="0" w:name="_Hlk495050678"/>
+      <w:r>
+        <w:rPr>
+          <w:position w:val="-14"/>
+          <w:sz w:val="28"/>
+          <w:szCs w:val="28"/>
+        </w:rPr>
+        <w:object w:dxaOrig="1140" w:dyaOrig="380">
+          <v:shape id="_x0000_i1030" type="#_x0000_t75" style="width:78pt;height:25.5pt" o:ole="">
+            <v:imagedata r:id="rId14" o:title=""/>
+          </v:shape>
+          <o:OLEObject Type="Embed" ProgID="Equation.DSMT4" ShapeID="_x0000_i1030" DrawAspect="Content" ObjectID="_1568813372" r:id="rId15"/>
+        </w:object>
+      </w:r>
+      <w:bookmarkEnd w:id="0"/>
+      <w:r>
+        <w:rPr>
+          <w:sz w:val="28"/>
+          <w:szCs w:val="28"/>
+        </w:rPr>
+        <w:t xml:space="preserve"> </w:t>
+      </w:r>
+      <w:r>
+        <w:rPr>
+          <w:sz w:val="28"/>
+          <w:szCs w:val="28"/>
+        </w:rPr>
+        <w:t>of the electron, as the solution of the corresponding cubic equation:</w:t>
+      </w:r>
+    </w:p>
+    <w:p>
+      <w:pPr>
+        <w:spacing w:after="0"/>
+        <w:jc w:val="center"/>
+        <w:rPr>
+          <w:sz w:val="28"/>
+          <w:szCs w:val="28"/>
+        </w:rPr>
+      </w:pPr>
+      <w:r>
+        <w:rPr>
+          <w:position w:val="-10"/>
+          <w:sz w:val="28"/>
+          <w:szCs w:val="28"/>
+        </w:rPr>
+        <w:object w:dxaOrig="1420" w:dyaOrig="360">
+          <v:shape id="_x0000_i1031" type="#_x0000_t75" style="width:118.5pt;height:30.75pt" o:ole="">
+            <v:imagedata r:id="rId16" o:title=""/>
+          </v:shape>
+          <o:OLEObject Type="Embed" ProgID="Equation.DSMT4" ShapeID="_x0000_i1031" DrawAspect="Content" ObjectID="_1568813373" r:id="rId17"/>
+        </w:object>
+      </w:r>
+      <w:r>
+        <w:rPr>
+          <w:sz w:val="28"/>
+          <w:szCs w:val="28"/>
+        </w:rPr>
+        <w:t xml:space="preserve">      where      </w:t>
+      </w:r>
+      <w:r>
+        <w:rPr>
+          <w:position w:val="-32"/>
+          <w:sz w:val="28"/>
+          <w:szCs w:val="28"/>
+        </w:rPr>
+        <w:object w:dxaOrig="2360" w:dyaOrig="740">
+          <v:shape id="_x0000_i1032" type="#_x0000_t75" style="width:196.5pt;height:63.75pt" o:ole="">
+            <v:imagedata r:id="rId18" o:title=""/>
+          </v:shape>
+          <o:OLEObject Type="Embed" ProgID="Equation.DSMT4" ShapeID="_x0000_i1032" DrawAspect="Content" ObjectID="_1568813374" r:id="rId19"/>
+        </w:object>
+      </w:r>
+    </w:p>
+    <w:p>
+      <w:pPr>
+        <w:spacing w:after="0"/>
+        <w:jc w:val="both"/>
+        <w:rPr>
+          <w:sz w:val="28"/>
+          <w:szCs w:val="28"/>
+        </w:rPr>
+      </w:pPr>
+      <w:r>
+        <w:rPr>
+          <w:sz w:val="28"/>
+          <w:szCs w:val="28"/>
+          <w:lang w:val="en"/>
+        </w:rPr>
+        <w:t xml:space="preserve">The found value of the </w:t>
+      </w:r>
+      <w:r>
+        <w:rPr>
+          <w:sz w:val="28"/>
+          <w:szCs w:val="28"/>
+        </w:rPr>
+        <w:t xml:space="preserve">relative </w:t>
+      </w:r>
+      <w:r>
+        <w:rPr>
+          <w:sz w:val="28"/>
+          <w:szCs w:val="28"/>
+          <w:lang w:val="en"/>
+        </w:rPr>
+        <w:t>transverse velocity</w:t>
+      </w:r>
+      <w:r>
+        <w:rPr>
+          <w:sz w:val="28"/>
+          <w:szCs w:val="28"/>
+          <w:lang w:val="en"/>
+        </w:rPr>
+        <w:t xml:space="preserve"> </w:t>
+      </w:r>
+      <w:r>
+        <w:rPr>
+          <w:position w:val="-10"/>
+          <w:sz w:val="28"/>
+          <w:szCs w:val="28"/>
+        </w:rPr>
+        <w:object w:dxaOrig="220" w:dyaOrig="260">
+          <v:shape id="_x0000_i1033" type="#_x0000_t75" style="width:15pt;height:17.25pt" o:ole="">
+            <v:imagedata r:id="rId20" o:title=""/>
+          </v:shape>
+          <o:OLEObject Type="Embed" ProgID="Equation.DSMT4" ShapeID="_x0000_i1033" DrawAspect="Content" ObjectID="_1568813375" r:id="rId21"/>
+        </w:object>
+      </w:r>
+      <w:r>
+        <w:rPr>
+          <w:sz w:val="28"/>
+          <w:szCs w:val="28"/>
+          <w:lang w:val="en"/>
+        </w:rPr>
+        <w:t xml:space="preserve"> is used for sequential calculation of the initial parameters </w:t>
+      </w:r>
+      <w:r>
+        <w:rPr>
+          <w:position w:val="-14"/>
+          <w:sz w:val="28"/>
+          <w:szCs w:val="28"/>
+        </w:rPr>
+        <w:object w:dxaOrig="2400" w:dyaOrig="400">
+          <v:shape id="_x0000_i1034" type="#_x0000_t75" style="width:165pt;height:27pt" o:ole="">
+            <v:imagedata r:id="rId22" o:title=""/>
+          </v:shape>
+          <o:OLEObject Type="Embed" ProgID="Equation.DSMT4" ShapeID="_x0000_i1034" DrawAspect="Content" ObjectID="_1568813376" r:id="rId23"/>
+        </w:object>
+      </w:r>
+      <w:r>
+        <w:rPr>
+          <w:sz w:val="28"/>
+          <w:szCs w:val="28"/>
+        </w:rPr>
+        <w:t xml:space="preserve"> </w:t>
+      </w:r>
+      <w:r>
+        <w:rPr>
+          <w:sz w:val="28"/>
+          <w:szCs w:val="28"/>
+          <w:lang w:val="en"/>
+        </w:rPr>
+        <w:t>of the track</w:t>
+      </w:r>
+      <w:r>
+        <w:rPr>
+          <w:sz w:val="28"/>
+          <w:szCs w:val="28"/>
+          <w:lang w:val="en"/>
+        </w:rPr>
+        <w:t>.</w:t>
+      </w:r>
+      <w:r>
+        <w:rPr>
+          <w:sz w:val="28"/>
+          <w:szCs w:val="28"/>
+        </w:rPr>
+        <w:t xml:space="preserve"> </w:t>
+      </w:r>
+      <w:r>
+        <w:rPr>
+          <w:sz w:val="28"/>
+          <w:szCs w:val="28"/>
+        </w:rPr>
+        <w:t xml:space="preserve">This approach provided a "dense" filling of the plane </w:t>
+      </w:r>
+      <w:r>
+        <w:rPr>
+          <w:position w:val="-6"/>
+          <w:sz w:val="28"/>
+          <w:szCs w:val="28"/>
+        </w:rPr>
+        <w:object w:dxaOrig="580" w:dyaOrig="260">
+          <v:shape id="_x0000_i1035" type="#_x0000_t75" style="width:37.5pt;height:17.25pt" o:ole="">
+            <v:imagedata r:id="rId24" o:title=""/>
+          </v:shape>
+          <o:OLEObject Type="Embed" ProgID="Equation.DSMT4" ShapeID="_x0000_i1035" DrawAspect="Content" ObjectID="_1568813377" r:id="rId25"/>
+        </w:object>
+      </w:r>
+      <w:r>
+        <w:rPr>
+          <w:sz w:val="28"/>
+          <w:szCs w:val="28"/>
+        </w:rPr>
+        <w:t xml:space="preserve"> with tracks of the electrons.</w:t>
+      </w:r>
+    </w:p>
+    <w:p>
+      <w:pPr>
+        <w:spacing w:after="0"/>
+        <w:jc w:val="both"/>
+        <w:rPr>
+          <w:sz w:val="28"/>
+          <w:szCs w:val="28"/>
+          <w:lang w:val="en"/>
+        </w:rPr>
+      </w:pPr>
+    </w:p>
+    <w:p>
+      <w:pPr>
+        <w:spacing w:after="0"/>
+        <w:jc w:val="both"/>
+        <w:rPr>
+          <w:sz w:val="28"/>
+          <w:szCs w:val="28"/>
+          <w:lang w:val="en"/>
+        </w:rPr>
+      </w:pPr>
+      <w:r>
+        <w:rPr>
+          <w:sz w:val="28"/>
+          <w:szCs w:val="28"/>
+          <w:lang w:val="en"/>
+        </w:rPr>
+        <w:t xml:space="preserve">The next question is to choose reasonable values for the values of the initial impact parameter </w:t>
+      </w:r>
+      <w:r>
+        <w:rPr>
+          <w:position w:val="-10"/>
+          <w:sz w:val="28"/>
+          <w:szCs w:val="28"/>
+        </w:rPr>
+        <w:object w:dxaOrig="300" w:dyaOrig="360">
+          <v:shape id="_x0000_i1036" type="#_x0000_t75" style="width:20.25pt;height:24pt" o:ole="">
+            <v:imagedata r:id="rId26" o:title=""/>
+          </v:shape>
+          <o:OLEObject Type="Embed" ProgID="Equation.DSMT4" ShapeID="_x0000_i1036" DrawAspect="Content" ObjectID="_1568813378" r:id="rId27"/>
+        </w:object>
+      </w:r>
+      <w:r>
+        <w:rPr>
+          <w:sz w:val="28"/>
+          <w:szCs w:val="28"/>
+        </w:rPr>
+        <w:t xml:space="preserve"> </w:t>
+      </w:r>
+      <w:r>
+        <w:rPr>
+          <w:sz w:val="28"/>
+          <w:szCs w:val="28"/>
+          <w:lang w:val="en"/>
+        </w:rPr>
+        <w:t xml:space="preserve">and </w:t>
+      </w:r>
+      <w:r>
+        <w:rPr>
+          <w:sz w:val="28"/>
+          <w:szCs w:val="28"/>
+        </w:rPr>
+        <w:t xml:space="preserve">longitudinal part </w:t>
+      </w:r>
+      <w:r>
+        <w:rPr>
+          <w:position w:val="-14"/>
+          <w:sz w:val="28"/>
+          <w:szCs w:val="28"/>
+        </w:rPr>
+        <w:object w:dxaOrig="340" w:dyaOrig="400">
+          <v:shape id="_x0000_i1037" type="#_x0000_t75" style="width:23.25pt;height:27pt" o:ole="">
+            <v:imagedata r:id="rId28" o:title=""/>
+          </v:shape>
+          <o:OLEObject Type="Embed" ProgID="Equation.DSMT4" ShapeID="_x0000_i1037" DrawAspect="Content" ObjectID="_1568813379" r:id="rId29"/>
+        </w:object>
+      </w:r>
+      <w:r>
+        <w:rPr>
+          <w:sz w:val="28"/>
+          <w:szCs w:val="28"/>
+        </w:rPr>
+        <w:t xml:space="preserve"> </w:t>
+      </w:r>
+      <w:r>
+        <w:rPr>
+          <w:sz w:val="28"/>
+          <w:szCs w:val="28"/>
+          <w:lang w:val="en"/>
+        </w:rPr>
+        <w:t>of the trajectory of the electron.</w:t>
+      </w:r>
+      <w:r>
+        <w:rPr>
+          <w:sz w:val="28"/>
+          <w:szCs w:val="28"/>
+        </w:rPr>
+        <w:t xml:space="preserve"> </w:t>
+      </w:r>
+      <w:r>
+        <w:rPr>
+          <w:sz w:val="28"/>
+          <w:szCs w:val="28"/>
+          <w:lang w:val="en"/>
+        </w:rPr>
+        <w:t xml:space="preserve">In the code, </w:t>
+      </w:r>
+      <w:r>
+        <w:rPr>
+          <w:sz w:val="28"/>
+          <w:szCs w:val="28"/>
+          <w:lang w:val="en"/>
+        </w:rPr>
+        <w:t>they are selected as follows:</w:t>
+      </w:r>
+    </w:p>
+    <w:p>
+      <w:pPr>
+        <w:spacing w:after="0"/>
+        <w:jc w:val="center"/>
+        <w:rPr>
+          <w:sz w:val="28"/>
+          <w:szCs w:val="28"/>
+        </w:rPr>
+      </w:pPr>
+      <w:r>
+        <w:rPr>
+          <w:position w:val="-14"/>
+          <w:sz w:val="28"/>
+          <w:szCs w:val="28"/>
+        </w:rPr>
+        <w:object w:dxaOrig="3960" w:dyaOrig="440">
+          <v:shape id="_x0000_i1038" type="#_x0000_t75" style="width:272.25pt;height:30pt" o:ole="">
+            <v:imagedata r:id="rId30" o:title=""/>
+          </v:shape>
+          <o:OLEObject Type="Embed" ProgID="Equation.DSMT4" ShapeID="_x0000_i1038" DrawAspect="Content" ObjectID="_1568813380" r:id="rId31"/>
+        </w:object>
+      </w:r>
+    </w:p>
+    <w:p>
+      <w:pPr>
+        <w:spacing w:after="0"/>
+        <w:jc w:val="both"/>
+        <w:rPr>
+          <w:sz w:val="28"/>
+          <w:szCs w:val="28"/>
+        </w:rPr>
+      </w:pPr>
+      <w:r>
+        <w:rPr>
+          <w:sz w:val="28"/>
+          <w:szCs w:val="28"/>
+        </w:rPr>
+        <w:t xml:space="preserve">Here </w:t>
+      </w:r>
+      <w:r>
+        <w:rPr>
+          <w:position w:val="-14"/>
+          <w:sz w:val="28"/>
+          <w:szCs w:val="28"/>
+        </w:rPr>
+        <w:object w:dxaOrig="1880" w:dyaOrig="460">
+          <v:shape id="_x0000_i1039" type="#_x0000_t75" style="width:129pt;height:30.75pt" o:ole="">
+            <v:imagedata r:id="rId32" o:title=""/>
+          </v:shape>
+          <o:OLEObject Type="Embed" ProgID="Equation.DSMT4" ShapeID="_x0000_i1039" DrawAspect="Content" ObjectID="_1568813381" r:id="rId33"/>
+        </w:object>
+      </w:r>
+      <w:r>
+        <w:rPr>
+          <w:sz w:val="28"/>
+          <w:szCs w:val="28"/>
+        </w:rPr>
+        <w:t xml:space="preserve"> is so named critical impact parameter</w:t>
+      </w:r>
+      <w:r>
+        <w:rPr>
+          <w:sz w:val="28"/>
+          <w:szCs w:val="28"/>
+        </w:rPr>
+        <w:t xml:space="preserve"> </w:t>
+      </w:r>
+      <w:r>
+        <w:rPr>
+          <w:sz w:val="28"/>
+          <w:szCs w:val="28"/>
+        </w:rPr>
+        <w:t xml:space="preserve">for which the electrons are magnetized. Naturally, this selection must satisfy to demand that for these values of parameters </w:t>
+      </w:r>
+      <w:r>
+        <w:rPr>
+          <w:sz w:val="28"/>
+          <w:szCs w:val="28"/>
+          <w:lang w:val="en"/>
+        </w:rPr>
+        <w:t>the ion field acting on this passing electron is not yet screened by the other electrons of the beam</w:t>
+      </w:r>
+      <w:r>
+        <w:rPr>
+          <w:sz w:val="28"/>
+          <w:szCs w:val="28"/>
+          <w:lang w:val="en"/>
+        </w:rPr>
+        <w:t>.</w:t>
+      </w:r>
+    </w:p>
+    <w:p>
+      <w:pPr>
+        <w:spacing w:after="0"/>
+        <w:jc w:val="both"/>
+        <w:rPr>
+          <w:sz w:val="16"/>
+          <w:szCs w:val="16"/>
+        </w:rPr>
+      </w:pPr>
+    </w:p>
+    <w:p>
+      <w:pPr>
+        <w:spacing w:after="0"/>
+        <w:jc w:val="both"/>
+        <w:rPr>
+          <w:sz w:val="28"/>
+          <w:szCs w:val="28"/>
+        </w:rPr>
+      </w:pPr>
+      <w:r>
+        <w:rPr>
+          <w:sz w:val="28"/>
+          <w:szCs w:val="28"/>
+        </w:rPr>
+        <w:t>There is also a problem for visualizing the results. Since each track of electron usually contains many tens (and sometimes hundreds) of Larmor rotations, the result arrays are extremely large: 912 tracks used for modeling include more than 5 million points (for integration with Larmor circles) and more than 200,000 for integration with their averaging. The description of the procedure for "bypassing" of this problem will be given later.</w:t>
+      </w:r>
+    </w:p>
+    <w:p>
+      <w:pPr>
+        <w:spacing w:after="0"/>
+        <w:jc w:val="both"/>
+        <w:rPr>
+          <w:sz w:val="16"/>
+          <w:szCs w:val="16"/>
+        </w:rPr>
+      </w:pPr>
+    </w:p>
+    <w:p>
+      <w:pPr>
+        <w:spacing w:after="0"/>
+        <w:jc w:val="both"/>
+        <w:rPr>
+          <w:i/>
+          <w:sz w:val="28"/>
+          <w:szCs w:val="28"/>
+        </w:rPr>
       </w:pPr>
       <w:r>
         <w:rPr>
@@ -107,7 +961,7 @@
     <w:p>
       <w:pPr>
         <w:spacing w:after="0"/>
-        <w:jc w:val="both"/>
+        <w:jc w:val="center"/>
         <w:rPr>
           <w:sz w:val="28"/>
           <w:szCs w:val="28"/>
@@ -121,8 +975,8 @@
         </w:rPr>
         <w:drawing>
           <wp:inline distT="0" distB="0" distL="0" distR="0">
-            <wp:extent cx="5943600" cy="3789680"/>
-            <wp:effectExtent l="0" t="0" r="0" b="1270"/>
+            <wp:extent cx="5724053" cy="3648075"/>
+            <wp:effectExtent l="0" t="0" r="0" b="0"/>
             <wp:docPr id="1" name="Picture 1"/>
             <wp:cNvGraphicFramePr>
               <a:graphicFrameLocks xmlns:a="http://schemas.openxmlformats.org/drawingml/2006/main" noChangeAspect="1"/>
@@ -135,7 +989,7 @@
                     <pic:cNvPicPr/>
                   </pic:nvPicPr>
                   <pic:blipFill>
-                    <a:blip r:embed="rId4">
+                    <a:blip r:embed="rId34">
                       <a:extLst>
                         <a:ext uri="{28A0092B-C50C-407E-A947-70E740481C1C}">
                           <a14:useLocalDpi xmlns:a14="http://schemas.microsoft.com/office/drawing/2010/main" val="0"/>
@@ -149,7 +1003,7 @@
                   <pic:spPr>
                     <a:xfrm>
                       <a:off x="0" y="0"/>
-                      <a:ext cx="5943600" cy="3789680"/>
+                      <a:ext cx="5745150" cy="3661520"/>
                     </a:xfrm>
                     <a:prstGeom prst="rect">
                       <a:avLst/>
@@ -161,12 +1015,33 @@
           </wp:inline>
         </w:drawing>
       </w:r>
+    </w:p>
+    <w:p>
+      <w:pPr>
+        <w:spacing w:after="0"/>
+        <w:jc w:val="both"/>
+        <w:rPr>
+          <w:sz w:val="28"/>
+          <w:szCs w:val="28"/>
+        </w:rPr>
+      </w:pPr>
+    </w:p>
+    <w:p>
+      <w:pPr>
+        <w:spacing w:after="0"/>
+        <w:jc w:val="both"/>
+        <w:rPr>
+          <w:sz w:val="28"/>
+          <w:szCs w:val="28"/>
+        </w:rPr>
+      </w:pPr>
       <w:r>
         <w:rPr>
           <w:noProof/>
           <w:sz w:val="28"/>
           <w:szCs w:val="28"/>
         </w:rPr>
+        <w:lastRenderedPageBreak/>
         <w:drawing>
           <wp:inline distT="0" distB="0" distL="0" distR="0">
             <wp:extent cx="2847975" cy="1569125"/>
@@ -183,7 +1058,7 @@
                     <pic:cNvPicPr/>
                   </pic:nvPicPr>
                   <pic:blipFill>
-                    <a:blip r:embed="rId5">
+                    <a:blip r:embed="rId35">
                       <a:extLst>
                         <a:ext uri="{28A0092B-C50C-407E-A947-70E740481C1C}">
                           <a14:useLocalDpi xmlns:a14="http://schemas.microsoft.com/office/drawing/2010/main" val="0"/>
@@ -231,7 +1106,7 @@
                     <pic:cNvPicPr/>
                   </pic:nvPicPr>
                   <pic:blipFill>
-                    <a:blip r:embed="rId6">
+                    <a:blip r:embed="rId36">
                       <a:extLst>
                         <a:ext uri="{28A0092B-C50C-407E-A947-70E740481C1C}">
                           <a14:useLocalDpi xmlns:a14="http://schemas.microsoft.com/office/drawing/2010/main" val="0"/>
@@ -288,6 +1163,7 @@
     <w:p>
       <w:pPr>
         <w:spacing w:after="0"/>
+        <w:ind w:left="-360" w:right="-360"/>
         <w:jc w:val="both"/>
         <w:rPr>
           <w:sz w:val="28"/>
@@ -300,7 +1176,150 @@
           <w:sz w:val="28"/>
           <w:szCs w:val="28"/>
         </w:rPr>
-        <w:lastRenderedPageBreak/>
+        <w:drawing>
+          <wp:inline distT="0" distB="0" distL="0" distR="0">
+            <wp:extent cx="3200400" cy="2414016"/>
+            <wp:effectExtent l="0" t="0" r="0" b="5715"/>
+            <wp:docPr id="6" name="Picture 6"/>
+            <wp:cNvGraphicFramePr>
+              <a:graphicFrameLocks xmlns:a="http://schemas.openxmlformats.org/drawingml/2006/main" noChangeAspect="1"/>
+            </wp:cNvGraphicFramePr>
+            <a:graphic xmlns:a="http://schemas.openxmlformats.org/drawingml/2006/main">
+              <a:graphicData uri="http://schemas.openxmlformats.org/drawingml/2006/picture">
+                <pic:pic xmlns:pic="http://schemas.openxmlformats.org/drawingml/2006/picture">
+                  <pic:nvPicPr>
+                    <pic:cNvPr id="6" name="mapA_mapB_approach1_912tracks-tAC_fig55.png"/>
+                    <pic:cNvPicPr/>
+                  </pic:nvPicPr>
+                  <pic:blipFill>
+                    <a:blip r:embed="rId37" cstate="print">
+                      <a:extLst>
+                        <a:ext uri="{28A0092B-C50C-407E-A947-70E740481C1C}">
+                          <a14:useLocalDpi xmlns:a14="http://schemas.microsoft.com/office/drawing/2010/main" val="0"/>
+                        </a:ext>
+                      </a:extLst>
+                    </a:blip>
+                    <a:stretch>
+                      <a:fillRect/>
+                    </a:stretch>
+                  </pic:blipFill>
+                  <pic:spPr>
+                    <a:xfrm>
+                      <a:off x="0" y="0"/>
+                      <a:ext cx="3200400" cy="2414016"/>
+                    </a:xfrm>
+                    <a:prstGeom prst="rect">
+                      <a:avLst/>
+                    </a:prstGeom>
+                  </pic:spPr>
+                </pic:pic>
+              </a:graphicData>
+            </a:graphic>
+          </wp:inline>
+        </w:drawing>
+      </w:r>
+      <w:r>
+        <w:rPr>
+          <w:noProof/>
+          <w:sz w:val="28"/>
+          <w:szCs w:val="28"/>
+        </w:rPr>
+        <w:drawing>
+          <wp:inline distT="0" distB="0" distL="0" distR="0">
+            <wp:extent cx="3200400" cy="2414016"/>
+            <wp:effectExtent l="0" t="0" r="0" b="5715"/>
+            <wp:docPr id="7" name="Picture 7"/>
+            <wp:cNvGraphicFramePr>
+              <a:graphicFrameLocks xmlns:a="http://schemas.openxmlformats.org/drawingml/2006/main" noChangeAspect="1"/>
+            </wp:cNvGraphicFramePr>
+            <a:graphic xmlns:a="http://schemas.openxmlformats.org/drawingml/2006/main">
+              <a:graphicData uri="http://schemas.openxmlformats.org/drawingml/2006/picture">
+                <pic:pic xmlns:pic="http://schemas.openxmlformats.org/drawingml/2006/picture">
+                  <pic:nvPicPr>
+                    <pic:cNvPr id="7" name="mapA_mapB_approach2_912tracks_tAC_fig155.png"/>
+                    <pic:cNvPicPr/>
+                  </pic:nvPicPr>
+                  <pic:blipFill>
+                    <a:blip r:embed="rId38" cstate="print">
+                      <a:extLst>
+                        <a:ext uri="{28A0092B-C50C-407E-A947-70E740481C1C}">
+                          <a14:useLocalDpi xmlns:a14="http://schemas.microsoft.com/office/drawing/2010/main" val="0"/>
+                        </a:ext>
+                      </a:extLst>
+                    </a:blip>
+                    <a:stretch>
+                      <a:fillRect/>
+                    </a:stretch>
+                  </pic:blipFill>
+                  <pic:spPr>
+                    <a:xfrm>
+                      <a:off x="0" y="0"/>
+                      <a:ext cx="3200400" cy="2414016"/>
+                    </a:xfrm>
+                    <a:prstGeom prst="rect">
+                      <a:avLst/>
+                    </a:prstGeom>
+                  </pic:spPr>
+                </pic:pic>
+              </a:graphicData>
+            </a:graphic>
+          </wp:inline>
+        </w:drawing>
+      </w:r>
+    </w:p>
+    <w:p>
+      <w:pPr>
+        <w:spacing w:after="0"/>
+        <w:ind w:left="-360" w:right="-360"/>
+        <w:jc w:val="center"/>
+        <w:rPr>
+          <w:sz w:val="28"/>
+          <w:szCs w:val="28"/>
+        </w:rPr>
+      </w:pPr>
+      <w:r>
+        <w:rPr>
+          <w:sz w:val="28"/>
+          <w:szCs w:val="28"/>
+        </w:rPr>
+        <w:t xml:space="preserve">“Filling” of the plane </w:t>
+      </w:r>
+      <w:r>
+        <w:rPr>
+          <w:position w:val="-6"/>
+          <w:sz w:val="28"/>
+          <w:szCs w:val="28"/>
+        </w:rPr>
+        <w:object w:dxaOrig="580" w:dyaOrig="260">
+          <v:shape id="_x0000_i1040" type="#_x0000_t75" style="width:37.5pt;height:17.25pt" o:ole="">
+            <v:imagedata r:id="rId24" o:title=""/>
+          </v:shape>
+          <o:OLEObject Type="Embed" ProgID="Equation.DSMT4" ShapeID="_x0000_i1040" DrawAspect="Content" ObjectID="_1568813382" r:id="rId39"/>
+        </w:object>
+      </w:r>
+      <w:r>
+        <w:rPr>
+          <w:sz w:val="28"/>
+          <w:szCs w:val="28"/>
+        </w:rPr>
+        <w:t>.</w:t>
+      </w:r>
+    </w:p>
+    <w:p>
+      <w:pPr>
+        <w:spacing w:after="0"/>
+        <w:jc w:val="both"/>
+        <w:rPr>
+          <w:sz w:val="28"/>
+          <w:szCs w:val="28"/>
+        </w:rPr>
+      </w:pPr>
+      <w:r>
+        <w:rPr>
+          <w:noProof/>
+          <w:sz w:val="28"/>
+          <w:szCs w:val="28"/>
+        </w:rPr>
         <w:drawing>
           <wp:inline distT="0" distB="0" distL="0" distR="0">
             <wp:extent cx="2898648" cy="2523744"/>
@@ -317,7 +1336,7 @@
                     <pic:cNvPicPr/>
                   </pic:nvPicPr>
                   <pic:blipFill>
-                    <a:blip r:embed="rId7">
+                    <a:blip r:embed="rId40">
                       <a:extLst>
                         <a:ext uri="{28A0092B-C50C-407E-A947-70E740481C1C}">
                           <a14:useLocalDpi xmlns:a14="http://schemas.microsoft.com/office/drawing/2010/main" val="0"/>
@@ -372,7 +1391,7 @@
                     <pic:cNvPicPr/>
                   </pic:nvPicPr>
                   <pic:blipFill>
-                    <a:blip r:embed="rId8">
+                    <a:blip r:embed="rId41">
                       <a:extLst>
                         <a:ext uri="{28A0092B-C50C-407E-A947-70E740481C1C}">
                           <a14:useLocalDpi xmlns:a14="http://schemas.microsoft.com/office/drawing/2010/main" val="0"/>
@@ -431,6 +1450,7 @@
           <w:sz w:val="28"/>
           <w:szCs w:val="28"/>
         </w:rPr>
+        <w:lastRenderedPageBreak/>
         <w:drawing>
           <wp:inline distT="0" distB="0" distL="0" distR="0">
             <wp:extent cx="2761488" cy="2368296"/>
@@ -447,7 +1467,7 @@
                     <pic:cNvPicPr/>
                   </pic:nvPicPr>
                   <pic:blipFill>
-                    <a:blip r:embed="rId9">
+                    <a:blip r:embed="rId42">
                       <a:extLst>
                         <a:ext uri="{28A0092B-C50C-407E-A947-70E740481C1C}">
                           <a14:useLocalDpi xmlns:a14="http://schemas.microsoft.com/office/drawing/2010/main" val="0"/>
@@ -502,7 +1522,7 @@
                     <pic:cNvPicPr/>
                   </pic:nvPicPr>
                   <pic:blipFill>
-                    <a:blip r:embed="rId10">
+                    <a:blip r:embed="rId43">
                       <a:extLst>
                         <a:ext uri="{28A0092B-C50C-407E-A947-70E740481C1C}">
                           <a14:useLocalDpi xmlns:a14="http://schemas.microsoft.com/office/drawing/2010/main" val="0"/>
@@ -549,7 +1569,8 @@
     <w:p>
       <w:pPr>
         <w:spacing w:after="0"/>
-        <w:jc w:val="center"/>
+        <w:ind w:left="-360" w:right="-360"/>
+        <w:jc w:val="both"/>
         <w:rPr>
           <w:sz w:val="28"/>
           <w:szCs w:val="28"/>
@@ -563,9 +1584,9 @@
         </w:rPr>
         <w:drawing>
           <wp:inline distT="0" distB="0" distL="0" distR="0">
-            <wp:extent cx="3712464" cy="2798064"/>
-            <wp:effectExtent l="0" t="0" r="2540" b="2540"/>
-            <wp:docPr id="2" name="Picture 2"/>
+            <wp:extent cx="3200400" cy="2414016"/>
+            <wp:effectExtent l="0" t="0" r="0" b="5715"/>
+            <wp:docPr id="4" name="Picture 4"/>
             <wp:cNvGraphicFramePr>
               <a:graphicFrameLocks xmlns:a="http://schemas.openxmlformats.org/drawingml/2006/main" noChangeAspect="1"/>
             </wp:cNvGraphicFramePr>
@@ -573,11 +1594,11 @@
               <a:graphicData uri="http://schemas.openxmlformats.org/drawingml/2006/picture">
                 <pic:pic xmlns:pic="http://schemas.openxmlformats.org/drawingml/2006/picture">
                   <pic:nvPicPr>
-                    <pic:cNvPr id="2" name="differenceDistancesBetweenParticles-tACfigu325.png"/>
+                    <pic:cNvPr id="4" name="firstTrajectories-tAC_fig130.png"/>
                     <pic:cNvPicPr/>
                   </pic:nvPicPr>
                   <pic:blipFill>
-                    <a:blip r:embed="rId11">
+                    <a:blip r:embed="rId44" cstate="print">
                       <a:extLst>
                         <a:ext uri="{28A0092B-C50C-407E-A947-70E740481C1C}">
                           <a14:useLocalDpi xmlns:a14="http://schemas.microsoft.com/office/drawing/2010/main" val="0"/>
@@ -591,7 +1612,7 @@
                   <pic:spPr>
                     <a:xfrm>
                       <a:off x="0" y="0"/>
-                      <a:ext cx="3712464" cy="2798064"/>
+                      <a:ext cx="3200400" cy="2414016"/>
                     </a:xfrm>
                     <a:prstGeom prst="rect">
                       <a:avLst/>
@@ -603,6 +1624,83 @@
           </wp:inline>
         </w:drawing>
       </w:r>
+      <w:r>
+        <w:rPr>
+          <w:noProof/>
+          <w:sz w:val="28"/>
+          <w:szCs w:val="28"/>
+        </w:rPr>
+        <w:drawing>
+          <wp:inline distT="0" distB="0" distL="0" distR="0">
+            <wp:extent cx="3191256" cy="2404872"/>
+            <wp:effectExtent l="0" t="0" r="9525" b="0"/>
+            <wp:docPr id="2" name="Picture 2"/>
+            <wp:cNvGraphicFramePr>
+              <a:graphicFrameLocks xmlns:a="http://schemas.openxmlformats.org/drawingml/2006/main" noChangeAspect="1"/>
+            </wp:cNvGraphicFramePr>
+            <a:graphic xmlns:a="http://schemas.openxmlformats.org/drawingml/2006/main">
+              <a:graphicData uri="http://schemas.openxmlformats.org/drawingml/2006/picture">
+                <pic:pic xmlns:pic="http://schemas.openxmlformats.org/drawingml/2006/picture">
+                  <pic:nvPicPr>
+                    <pic:cNvPr id="2" name="differenceDistancesBetweenParticles-tACfigu325.png"/>
+                    <pic:cNvPicPr/>
+                  </pic:nvPicPr>
+                  <pic:blipFill>
+                    <a:blip r:embed="rId45" cstate="print">
+                      <a:extLst>
+                        <a:ext uri="{28A0092B-C50C-407E-A947-70E740481C1C}">
+                          <a14:useLocalDpi xmlns:a14="http://schemas.microsoft.com/office/drawing/2010/main" val="0"/>
+                        </a:ext>
+                      </a:extLst>
+                    </a:blip>
+                    <a:stretch>
+                      <a:fillRect/>
+                    </a:stretch>
+                  </pic:blipFill>
+                  <pic:spPr>
+                    <a:xfrm>
+                      <a:off x="0" y="0"/>
+                      <a:ext cx="3191256" cy="2404872"/>
+                    </a:xfrm>
+                    <a:prstGeom prst="rect">
+                      <a:avLst/>
+                    </a:prstGeom>
+                  </pic:spPr>
+                </pic:pic>
+              </a:graphicData>
+            </a:graphic>
+          </wp:inline>
+        </w:drawing>
+      </w:r>
+    </w:p>
+    <w:p>
+      <w:pPr>
+        <w:spacing w:after="0"/>
+        <w:ind w:left="-360" w:right="-360"/>
+        <w:jc w:val="center"/>
+        <w:rPr>
+          <w:sz w:val="28"/>
+          <w:szCs w:val="28"/>
+        </w:rPr>
+      </w:pPr>
+      <w:r>
+        <w:rPr>
+          <w:sz w:val="28"/>
+          <w:szCs w:val="28"/>
+        </w:rPr>
+        <w:t>Trajectories of the electron for both approaches (left) and difference for distance between electron and ion for both approach (right).</w:t>
+      </w:r>
+    </w:p>
+    <w:p>
+      <w:pPr>
+        <w:spacing w:after="0"/>
+        <w:ind w:left="-360" w:right="-360"/>
+        <w:jc w:val="center"/>
+        <w:rPr>
+          <w:sz w:val="16"/>
+          <w:szCs w:val="16"/>
+        </w:rPr>
+      </w:pPr>
     </w:p>
     <w:p>
       <w:pPr>
@@ -620,7 +1718,6 @@
           <w:sz w:val="28"/>
           <w:szCs w:val="28"/>
         </w:rPr>
-        <w:lastRenderedPageBreak/>
         <w:t xml:space="preserve">Last </w:t>
       </w:r>
       <w:r>
@@ -629,7 +1726,31 @@
           <w:szCs w:val="28"/>
           <w:lang w:val="en"/>
         </w:rPr>
-        <w:t xml:space="preserve">figure shows a very small </w:t>
+        <w:t>figure</w:t>
+      </w:r>
+      <w:r>
+        <w:rPr>
+          <w:sz w:val="28"/>
+          <w:szCs w:val="28"/>
+          <w:lang w:val="en"/>
+        </w:rPr>
+        <w:t>s</w:t>
+      </w:r>
+      <w:r>
+        <w:rPr>
+          <w:sz w:val="28"/>
+          <w:szCs w:val="28"/>
+          <w:lang w:val="en"/>
+        </w:rPr>
+        <w:t xml:space="preserve"> show</w:t>
+      </w:r>
+      <w:r>
+        <w:rPr>
+          <w:sz w:val="28"/>
+          <w:szCs w:val="28"/>
+          <w:lang w:val="en"/>
+        </w:rPr>
+        <w:t xml:space="preserve"> a very small </w:t>
       </w:r>
       <w:r>
         <w:rPr>
@@ -737,6 +1858,7 @@
           <w:sz w:val="28"/>
           <w:szCs w:val="28"/>
         </w:rPr>
+        <w:lastRenderedPageBreak/>
         <w:drawing>
           <wp:inline distT="0" distB="0" distL="0" distR="0">
             <wp:extent cx="3171074" cy="2722245"/>
@@ -753,7 +1875,7 @@
                     <pic:cNvPicPr/>
                   </pic:nvPicPr>
                   <pic:blipFill>
-                    <a:blip r:embed="rId12">
+                    <a:blip r:embed="rId46">
                       <a:extLst>
                         <a:ext uri="{28A0092B-C50C-407E-A947-70E740481C1C}">
                           <a14:useLocalDpi xmlns:a14="http://schemas.microsoft.com/office/drawing/2010/main" val="0"/>
@@ -801,7 +1923,7 @@
                     <pic:cNvPicPr/>
                   </pic:nvPicPr>
                   <pic:blipFill>
-                    <a:blip r:embed="rId13">
+                    <a:blip r:embed="rId47">
                       <a:extLst>
                         <a:ext uri="{28A0092B-C50C-407E-A947-70E740481C1C}">
                           <a14:useLocalDpi xmlns:a14="http://schemas.microsoft.com/office/drawing/2010/main" val="0"/>
@@ -852,29 +1974,10 @@
           <w:szCs w:val="28"/>
         </w:rPr>
         <w:object w:dxaOrig="380" w:dyaOrig="360">
-          <v:shapetype id="_x0000_t75" coordsize="21600,21600" o:spt="75" o:preferrelative="t" path="m@4@5l@4@11@9@11@9@5xe" filled="f" stroked="f">
-            <v:stroke joinstyle="miter"/>
-            <v:formulas>
-              <v:f eqn="if lineDrawn pixelLineWidth 0"/>
-              <v:f eqn="sum @0 1 0"/>
-              <v:f eqn="sum 0 0 @1"/>
-              <v:f eqn="prod @2 1 2"/>
-              <v:f eqn="prod @3 21600 pixelWidth"/>
-              <v:f eqn="prod @3 21600 pixelHeight"/>
-              <v:f eqn="sum @0 0 1"/>
-              <v:f eqn="prod @6 1 2"/>
-              <v:f eqn="prod @7 21600 pixelWidth"/>
-              <v:f eqn="sum @8 21600 0"/>
-              <v:f eqn="prod @7 21600 pixelHeight"/>
-              <v:f eqn="sum @10 21600 0"/>
-            </v:formulas>
-            <v:path o:extrusionok="f" gradientshapeok="t" o:connecttype="rect"/>
-            <o:lock v:ext="edit" aspectratio="t"/>
-          </v:shapetype>
-          <v:shape id="_x0000_i1025" type="#_x0000_t75" style="width:18.75pt;height:18pt" o:ole="">
-            <v:imagedata r:id="rId14" o:title=""/>
+          <v:shape id="_x0000_i1041" type="#_x0000_t75" style="width:18.75pt;height:18pt" o:ole="">
+            <v:imagedata r:id="rId48" o:title=""/>
           </v:shape>
-          <o:OLEObject Type="Embed" ProgID="Equation.DSMT4" ShapeID="_x0000_i1025" DrawAspect="Content" ObjectID="_1568709661" r:id="rId15"/>
+          <o:OLEObject Type="Embed" ProgID="Equation.DSMT4" ShapeID="_x0000_i1041" DrawAspect="Content" ObjectID="_1568813383" r:id="rId49"/>
         </w:object>
       </w:r>
       <w:r>
@@ -917,7 +2020,7 @@
                     <pic:cNvPicPr/>
                   </pic:nvPicPr>
                   <pic:blipFill>
-                    <a:blip r:embed="rId16">
+                    <a:blip r:embed="rId50">
                       <a:extLst>
                         <a:ext uri="{28A0092B-C50C-407E-A947-70E740481C1C}">
                           <a14:useLocalDpi xmlns:a14="http://schemas.microsoft.com/office/drawing/2010/main" val="0"/>
@@ -972,7 +2075,7 @@
                     <pic:cNvPicPr/>
                   </pic:nvPicPr>
                   <pic:blipFill>
-                    <a:blip r:embed="rId17">
+                    <a:blip r:embed="rId51">
                       <a:extLst>
                         <a:ext uri="{28A0092B-C50C-407E-A947-70E740481C1C}">
                           <a14:useLocalDpi xmlns:a14="http://schemas.microsoft.com/office/drawing/2010/main" val="0"/>
@@ -1023,10 +2126,10 @@
           <w:szCs w:val="28"/>
         </w:rPr>
         <w:object w:dxaOrig="380" w:dyaOrig="360">
-          <v:shape id="_x0000_i1026" type="#_x0000_t75" style="width:18.75pt;height:18pt" o:ole="">
-            <v:imagedata r:id="rId14" o:title=""/>
+          <v:shape id="_x0000_i1042" type="#_x0000_t75" style="width:18.75pt;height:18pt" o:ole="">
+            <v:imagedata r:id="rId48" o:title=""/>
           </v:shape>
-          <o:OLEObject Type="Embed" ProgID="Equation.DSMT4" ShapeID="_x0000_i1026" DrawAspect="Content" ObjectID="_1568709662" r:id="rId18"/>
+          <o:OLEObject Type="Embed" ProgID="Equation.DSMT4" ShapeID="_x0000_i1042" DrawAspect="Content" ObjectID="_1568813384" r:id="rId52"/>
         </w:object>
       </w:r>
       <w:r>
@@ -1081,7 +2184,7 @@
                     <pic:cNvPicPr/>
                   </pic:nvPicPr>
                   <pic:blipFill>
-                    <a:blip r:embed="rId19">
+                    <a:blip r:embed="rId53">
                       <a:extLst>
                         <a:ext uri="{28A0092B-C50C-407E-A947-70E740481C1C}">
                           <a14:useLocalDpi xmlns:a14="http://schemas.microsoft.com/office/drawing/2010/main" val="0"/>
@@ -1136,7 +2239,7 @@
                     <pic:cNvPicPr/>
                   </pic:nvPicPr>
                   <pic:blipFill>
-                    <a:blip r:embed="rId20">
+                    <a:blip r:embed="rId54">
                       <a:extLst>
                         <a:ext uri="{28A0092B-C50C-407E-A947-70E740481C1C}">
                           <a14:useLocalDpi xmlns:a14="http://schemas.microsoft.com/office/drawing/2010/main" val="0"/>
@@ -1187,10 +2290,10 @@
           <w:szCs w:val="28"/>
         </w:rPr>
         <w:object w:dxaOrig="380" w:dyaOrig="360">
-          <v:shape id="_x0000_i1027" type="#_x0000_t75" style="width:18.75pt;height:18pt" o:ole="">
-            <v:imagedata r:id="rId21" o:title=""/>
+          <v:shape id="_x0000_i1043" type="#_x0000_t75" style="width:18.75pt;height:18pt" o:ole="">
+            <v:imagedata r:id="rId55" o:title=""/>
           </v:shape>
-          <o:OLEObject Type="Embed" ProgID="Equation.DSMT4" ShapeID="_x0000_i1027" DrawAspect="Content" ObjectID="_1568709663" r:id="rId22"/>
+          <o:OLEObject Type="Embed" ProgID="Equation.DSMT4" ShapeID="_x0000_i1043" DrawAspect="Content" ObjectID="_1568813385" r:id="rId56"/>
         </w:object>
       </w:r>
       <w:r>
@@ -1233,7 +2336,7 @@
                     <pic:cNvPicPr/>
                   </pic:nvPicPr>
                   <pic:blipFill>
-                    <a:blip r:embed="rId23">
+                    <a:blip r:embed="rId57">
                       <a:extLst>
                         <a:ext uri="{28A0092B-C50C-407E-A947-70E740481C1C}">
                           <a14:useLocalDpi xmlns:a14="http://schemas.microsoft.com/office/drawing/2010/main" val="0"/>
@@ -1288,7 +2391,7 @@
                     <pic:cNvPicPr/>
                   </pic:nvPicPr>
                   <pic:blipFill>
-                    <a:blip r:embed="rId24">
+                    <a:blip r:embed="rId58">
                       <a:extLst>
                         <a:ext uri="{28A0092B-C50C-407E-A947-70E740481C1C}">
                           <a14:useLocalDpi xmlns:a14="http://schemas.microsoft.com/office/drawing/2010/main" val="0"/>
@@ -1339,10 +2442,10 @@
           <w:szCs w:val="28"/>
         </w:rPr>
         <w:object w:dxaOrig="380" w:dyaOrig="360">
-          <v:shape id="_x0000_i1028" type="#_x0000_t75" style="width:18.75pt;height:18pt" o:ole="">
-            <v:imagedata r:id="rId21" o:title=""/>
+          <v:shape id="_x0000_i1044" type="#_x0000_t75" style="width:18.75pt;height:18pt" o:ole="">
+            <v:imagedata r:id="rId55" o:title=""/>
           </v:shape>
-          <o:OLEObject Type="Embed" ProgID="Equation.DSMT4" ShapeID="_x0000_i1028" DrawAspect="Content" ObjectID="_1568709664" r:id="rId25"/>
+          <o:OLEObject Type="Embed" ProgID="Equation.DSMT4" ShapeID="_x0000_i1044" DrawAspect="Content" ObjectID="_1568813386" r:id="rId59"/>
         </w:object>
       </w:r>
       <w:r>
@@ -1408,7 +2511,7 @@
                     <pic:cNvPicPr/>
                   </pic:nvPicPr>
                   <pic:blipFill>
-                    <a:blip r:embed="rId26">
+                    <a:blip r:embed="rId60">
                       <a:extLst>
                         <a:ext uri="{28A0092B-C50C-407E-A947-70E740481C1C}">
                           <a14:useLocalDpi xmlns:a14="http://schemas.microsoft.com/office/drawing/2010/main" val="0"/>
@@ -1463,7 +2566,7 @@
                     <pic:cNvPicPr/>
                   </pic:nvPicPr>
                   <pic:blipFill>
-                    <a:blip r:embed="rId27">
+                    <a:blip r:embed="rId61">
                       <a:extLst>
                         <a:ext uri="{28A0092B-C50C-407E-A947-70E740481C1C}">
                           <a14:useLocalDpi xmlns:a14="http://schemas.microsoft.com/office/drawing/2010/main" val="0"/>
@@ -1514,10 +2617,10 @@
           <w:szCs w:val="28"/>
         </w:rPr>
         <w:object w:dxaOrig="380" w:dyaOrig="380">
-          <v:shape id="_x0000_i1029" type="#_x0000_t75" style="width:18.75pt;height:18.75pt" o:ole="">
-            <v:imagedata r:id="rId28" o:title=""/>
+          <v:shape id="_x0000_i1045" type="#_x0000_t75" style="width:18.75pt;height:18.75pt" o:ole="">
+            <v:imagedata r:id="rId62" o:title=""/>
           </v:shape>
-          <o:OLEObject Type="Embed" ProgID="Equation.DSMT4" ShapeID="_x0000_i1029" DrawAspect="Content" ObjectID="_1568709665" r:id="rId29"/>
+          <o:OLEObject Type="Embed" ProgID="Equation.DSMT4" ShapeID="_x0000_i1045" DrawAspect="Content" ObjectID="_1568813387" r:id="rId63"/>
         </w:object>
       </w:r>
       <w:r>
@@ -1549,7 +2652,6 @@
           <w:szCs w:val="28"/>
         </w:rPr>
       </w:pPr>
-      <w:bookmarkStart w:id="0" w:name="_GoBack"/>
       <w:r>
         <w:rPr>
           <w:noProof/>
@@ -1572,7 +2674,7 @@
                     <pic:cNvPicPr/>
                   </pic:nvPicPr>
                   <pic:blipFill>
-                    <a:blip r:embed="rId30">
+                    <a:blip r:embed="rId64">
                       <a:extLst>
                         <a:ext uri="{28A0092B-C50C-407E-A947-70E740481C1C}">
                           <a14:useLocalDpi xmlns:a14="http://schemas.microsoft.com/office/drawing/2010/main" val="0"/>
@@ -1598,7 +2700,6 @@
           </wp:inline>
         </w:drawing>
       </w:r>
-      <w:bookmarkEnd w:id="0"/>
     </w:p>
     <w:p>
       <w:pPr>
@@ -1610,6 +2711,8 @@
           <w:szCs w:val="28"/>
         </w:rPr>
       </w:pPr>
+      <w:bookmarkStart w:id="1" w:name="_GoBack"/>
+      <w:bookmarkEnd w:id="1"/>
     </w:p>
     <w:sectPr>
       <w:pgSz w:w="12240" w:h="15840"/>

</xml_diff>